<commit_message>
changed alternative to angelou
</commit_message>
<xml_diff>
--- a/angelou.docx
+++ b/angelou.docx
@@ -4,13 +4,42 @@
   <w:body>
     <w:p>
       <w:r>
-        <w:t>This is a Microsoft word document.</w:t>
+        <w:t xml:space="preserve">This is a Microsoft word document.  </w:t>
+      </w:r>
+      <w:r>
+        <w:rPr>
+          <w:color w:val="C00000"/>
+        </w:rPr>
+        <w:t>(This is a change – Ve</w:t>
+      </w:r>
+      <w:r>
+        <w:rPr>
+          <w:color w:val="C00000"/>
+        </w:rPr>
+        <w:t>rsion for branch alternate</w:t>
+      </w:r>
+      <w:r>
+        <w:rPr>
+          <w:color w:val="C00000"/>
+        </w:rPr>
+        <w:t>)</w:t>
       </w:r>
     </w:p>
     <w:p>
       <w:r>
         <w:t>It will be treated as a binary file by Git.</w:t>
       </w:r>
+    </w:p>
+    <w:p>
+      <w:pPr>
+        <w:shd w:val="clear" w:color="auto" w:fill="F9F9F9"/>
+        <w:rPr>
+          <w:rFonts w:ascii="Calibri" w:eastAsia="Times New Roman" w:hAnsi="Calibri" w:cs="Calibri"/>
+          <w:b/>
+          <w:bCs/>
+          <w:color w:val="202122"/>
+        </w:rPr>
+      </w:pPr>
     </w:p>
     <w:p>
       <w:pPr>
@@ -1203,315 +1232,6 @@
     </w:sectPr>
   </w:body>
 </w:document>
-</file>
-
-<file path=word/numbering.xml><?xml version="1.0" encoding="utf-8"?>
-<w:numbering xmlns:wpc="http://schemas.microsoft.com/office/word/2010/wordprocessingCanvas" xmlns:cx="http://schemas.microsoft.com/office/drawing/2014/chartex" xmlns:cx1="http://schemas.microsoft.com/office/drawing/2015/9/8/chartex" xmlns:cx2="http://schemas.microsoft.com/office/drawing/2015/10/21/chartex" xmlns:cx3="http://schemas.microsoft.com/office/drawing/2016/5/9/chartex" xmlns:cx4="http://schemas.microsoft.com/office/drawing/2016/5/10/chartex" xmlns:cx5="http://schemas.microsoft.com/office/drawing/2016/5/11/chartex" xmlns:cx6="http://schemas.microsoft.com/office/drawing/2016/5/12/chartex" xmlns:cx7="http://schemas.microsoft.com/office/drawing/2016/5/13/chartex" xmlns:cx8="http://schemas.microsoft.com/office/drawing/2016/5/14/chartex" xmlns:mc="http://schemas.openxmlformats.org/markup-compatibility/2006" xmlns:aink="http://schemas.microsoft.com/office/drawing/2016/ink" xmlns:am3d="http://schemas.microsoft.com/office/drawing/2017/model3d" xmlns:o="urn:schemas-microsoft-com:office:office" xmlns:oel="http://schemas.microsoft.com/office/2019/extlst" xmlns:r="http://schemas.openxmlformats.org/officeDocument/2006/relationships" xmlns:m="http://schemas.openxmlformats.org/officeDocument/2006/math" xmlns:v="urn:schemas-microsoft-com:vml" xmlns:wp14="http://schemas.microsoft.com/office/word/2010/wordprocessingDrawing" xmlns:wp="http://schemas.openxmlformats.org/drawingml/2006/wordprocessingDrawing" xmlns:w10="urn:schemas-microsoft-com:office:word" xmlns:w="http://schemas.openxmlformats.org/wordprocessingml/2006/main" xmlns:w14="http://schemas.microsoft.com/office/word/2010/wordml" xmlns:w15="http://schemas.microsoft.com/office/word/2012/wordml" xmlns:w16cex="http://schemas.microsoft.com/office/word/2018/wordml/cex" xmlns:w16cid="http://schemas.microsoft.com/office/word/2016/wordml/cid" xmlns:w16="http://schemas.microsoft.com/office/word/2018/wordml" xmlns:w16sdtdh="http://schemas.microsoft.com/office/word/2020/wordml/sdtdatahash" xmlns:w16se="http://schemas.microsoft.com/office/word/2015/wordml/symex" xmlns:wpg="http://schemas.microsoft.com/office/word/2010/wordprocessingGroup" xmlns:wpi="http://schemas.microsoft.com/office/word/2010/wordprocessingInk" xmlns:wne="http://schemas.microsoft.com/office/word/2006/wordml" xmlns:wps="http://schemas.microsoft.com/office/word/2010/wordprocessingShape" mc:Ignorable="w14 w15 w16se w16cid w16 w16cex w16sdtdh wp14">
-  <w:abstractNum w:abstractNumId="0" w15:restartNumberingAfterBreak="0">
-    <w:nsid w:val="0CBD5E16"/>
-    <w:multiLevelType w:val="multilevel"/>
-    <w:tmpl w:val="62FAAB26"/>
-    <w:lvl w:ilvl="0">
-      <w:start w:val="1"/>
-      <w:numFmt w:val="bullet"/>
-      <w:lvlText w:val=""/>
-      <w:lvlJc w:val="left"/>
-      <w:pPr>
-        <w:tabs>
-          <w:tab w:val="num" w:pos="720"/>
-        </w:tabs>
-        <w:ind w:left="720" w:hanging="360"/>
-      </w:pPr>
-      <w:rPr>
-        <w:rFonts w:ascii="Symbol" w:hAnsi="Symbol" w:hint="default"/>
-        <w:sz w:val="20"/>
-      </w:rPr>
-    </w:lvl>
-    <w:lvl w:ilvl="1" w:tentative="1">
-      <w:start w:val="1"/>
-      <w:numFmt w:val="bullet"/>
-      <w:lvlText w:val="o"/>
-      <w:lvlJc w:val="left"/>
-      <w:pPr>
-        <w:tabs>
-          <w:tab w:val="num" w:pos="1440"/>
-        </w:tabs>
-        <w:ind w:left="1440" w:hanging="360"/>
-      </w:pPr>
-      <w:rPr>
-        <w:rFonts w:ascii="Courier New" w:hAnsi="Courier New" w:hint="default"/>
-        <w:sz w:val="20"/>
-      </w:rPr>
-    </w:lvl>
-    <w:lvl w:ilvl="2" w:tentative="1">
-      <w:start w:val="1"/>
-      <w:numFmt w:val="bullet"/>
-      <w:lvlText w:val=""/>
-      <w:lvlJc w:val="left"/>
-      <w:pPr>
-        <w:tabs>
-          <w:tab w:val="num" w:pos="2160"/>
-        </w:tabs>
-        <w:ind w:left="2160" w:hanging="360"/>
-      </w:pPr>
-      <w:rPr>
-        <w:rFonts w:ascii="Wingdings" w:hAnsi="Wingdings" w:hint="default"/>
-        <w:sz w:val="20"/>
-      </w:rPr>
-    </w:lvl>
-    <w:lvl w:ilvl="3" w:tentative="1">
-      <w:start w:val="1"/>
-      <w:numFmt w:val="bullet"/>
-      <w:lvlText w:val=""/>
-      <w:lvlJc w:val="left"/>
-      <w:pPr>
-        <w:tabs>
-          <w:tab w:val="num" w:pos="2880"/>
-        </w:tabs>
-        <w:ind w:left="2880" w:hanging="360"/>
-      </w:pPr>
-      <w:rPr>
-        <w:rFonts w:ascii="Wingdings" w:hAnsi="Wingdings" w:hint="default"/>
-        <w:sz w:val="20"/>
-      </w:rPr>
-    </w:lvl>
-    <w:lvl w:ilvl="4" w:tentative="1">
-      <w:start w:val="1"/>
-      <w:numFmt w:val="bullet"/>
-      <w:lvlText w:val=""/>
-      <w:lvlJc w:val="left"/>
-      <w:pPr>
-        <w:tabs>
-          <w:tab w:val="num" w:pos="3600"/>
-        </w:tabs>
-        <w:ind w:left="3600" w:hanging="360"/>
-      </w:pPr>
-      <w:rPr>
-        <w:rFonts w:ascii="Wingdings" w:hAnsi="Wingdings" w:hint="default"/>
-        <w:sz w:val="20"/>
-      </w:rPr>
-    </w:lvl>
-    <w:lvl w:ilvl="5" w:tentative="1">
-      <w:start w:val="1"/>
-      <w:numFmt w:val="bullet"/>
-      <w:lvlText w:val=""/>
-      <w:lvlJc w:val="left"/>
-      <w:pPr>
-        <w:tabs>
-          <w:tab w:val="num" w:pos="4320"/>
-        </w:tabs>
-        <w:ind w:left="4320" w:hanging="360"/>
-      </w:pPr>
-      <w:rPr>
-        <w:rFonts w:ascii="Wingdings" w:hAnsi="Wingdings" w:hint="default"/>
-        <w:sz w:val="20"/>
-      </w:rPr>
-    </w:lvl>
-    <w:lvl w:ilvl="6" w:tentative="1">
-      <w:start w:val="1"/>
-      <w:numFmt w:val="bullet"/>
-      <w:lvlText w:val=""/>
-      <w:lvlJc w:val="left"/>
-      <w:pPr>
-        <w:tabs>
-          <w:tab w:val="num" w:pos="5040"/>
-        </w:tabs>
-        <w:ind w:left="5040" w:hanging="360"/>
-      </w:pPr>
-      <w:rPr>
-        <w:rFonts w:ascii="Wingdings" w:hAnsi="Wingdings" w:hint="default"/>
-        <w:sz w:val="20"/>
-      </w:rPr>
-    </w:lvl>
-    <w:lvl w:ilvl="7" w:tentative="1">
-      <w:start w:val="1"/>
-      <w:numFmt w:val="bullet"/>
-      <w:lvlText w:val=""/>
-      <w:lvlJc w:val="left"/>
-      <w:pPr>
-        <w:tabs>
-          <w:tab w:val="num" w:pos="5760"/>
-        </w:tabs>
-        <w:ind w:left="5760" w:hanging="360"/>
-      </w:pPr>
-      <w:rPr>
-        <w:rFonts w:ascii="Wingdings" w:hAnsi="Wingdings" w:hint="default"/>
-        <w:sz w:val="20"/>
-      </w:rPr>
-    </w:lvl>
-    <w:lvl w:ilvl="8" w:tentative="1">
-      <w:start w:val="1"/>
-      <w:numFmt w:val="bullet"/>
-      <w:lvlText w:val=""/>
-      <w:lvlJc w:val="left"/>
-      <w:pPr>
-        <w:tabs>
-          <w:tab w:val="num" w:pos="6480"/>
-        </w:tabs>
-        <w:ind w:left="6480" w:hanging="360"/>
-      </w:pPr>
-      <w:rPr>
-        <w:rFonts w:ascii="Wingdings" w:hAnsi="Wingdings" w:hint="default"/>
-        <w:sz w:val="20"/>
-      </w:rPr>
-    </w:lvl>
-  </w:abstractNum>
-  <w:abstractNum w:abstractNumId="1" w15:restartNumberingAfterBreak="0">
-    <w:nsid w:val="16B1358D"/>
-    <w:multiLevelType w:val="multilevel"/>
-    <w:tmpl w:val="21309756"/>
-    <w:lvl w:ilvl="0">
-      <w:start w:val="1"/>
-      <w:numFmt w:val="bullet"/>
-      <w:lvlText w:val=""/>
-      <w:lvlJc w:val="left"/>
-      <w:pPr>
-        <w:tabs>
-          <w:tab w:val="num" w:pos="720"/>
-        </w:tabs>
-        <w:ind w:left="720" w:hanging="360"/>
-      </w:pPr>
-      <w:rPr>
-        <w:rFonts w:ascii="Symbol" w:hAnsi="Symbol" w:hint="default"/>
-        <w:sz w:val="20"/>
-      </w:rPr>
-    </w:lvl>
-    <w:lvl w:ilvl="1" w:tentative="1">
-      <w:start w:val="1"/>
-      <w:numFmt w:val="bullet"/>
-      <w:lvlText w:val="o"/>
-      <w:lvlJc w:val="left"/>
-      <w:pPr>
-        <w:tabs>
-          <w:tab w:val="num" w:pos="1440"/>
-        </w:tabs>
-        <w:ind w:left="1440" w:hanging="360"/>
-      </w:pPr>
-      <w:rPr>
-        <w:rFonts w:ascii="Courier New" w:hAnsi="Courier New" w:hint="default"/>
-        <w:sz w:val="20"/>
-      </w:rPr>
-    </w:lvl>
-    <w:lvl w:ilvl="2" w:tentative="1">
-      <w:start w:val="1"/>
-      <w:numFmt w:val="bullet"/>
-      <w:lvlText w:val=""/>
-      <w:lvlJc w:val="left"/>
-      <w:pPr>
-        <w:tabs>
-          <w:tab w:val="num" w:pos="2160"/>
-        </w:tabs>
-        <w:ind w:left="2160" w:hanging="360"/>
-      </w:pPr>
-      <w:rPr>
-        <w:rFonts w:ascii="Wingdings" w:hAnsi="Wingdings" w:hint="default"/>
-        <w:sz w:val="20"/>
-      </w:rPr>
-    </w:lvl>
-    <w:lvl w:ilvl="3" w:tentative="1">
-      <w:start w:val="1"/>
-      <w:numFmt w:val="bullet"/>
-      <w:lvlText w:val=""/>
-      <w:lvlJc w:val="left"/>
-      <w:pPr>
-        <w:tabs>
-          <w:tab w:val="num" w:pos="2880"/>
-        </w:tabs>
-        <w:ind w:left="2880" w:hanging="360"/>
-      </w:pPr>
-      <w:rPr>
-        <w:rFonts w:ascii="Wingdings" w:hAnsi="Wingdings" w:hint="default"/>
-        <w:sz w:val="20"/>
-      </w:rPr>
-    </w:lvl>
-    <w:lvl w:ilvl="4" w:tentative="1">
-      <w:start w:val="1"/>
-      <w:numFmt w:val="bullet"/>
-      <w:lvlText w:val=""/>
-      <w:lvlJc w:val="left"/>
-      <w:pPr>
-        <w:tabs>
-          <w:tab w:val="num" w:pos="3600"/>
-        </w:tabs>
-        <w:ind w:left="3600" w:hanging="360"/>
-      </w:pPr>
-      <w:rPr>
-        <w:rFonts w:ascii="Wingdings" w:hAnsi="Wingdings" w:hint="default"/>
-        <w:sz w:val="20"/>
-      </w:rPr>
-    </w:lvl>
-    <w:lvl w:ilvl="5" w:tentative="1">
-      <w:start w:val="1"/>
-      <w:numFmt w:val="bullet"/>
-      <w:lvlText w:val=""/>
-      <w:lvlJc w:val="left"/>
-      <w:pPr>
-        <w:tabs>
-          <w:tab w:val="num" w:pos="4320"/>
-        </w:tabs>
-        <w:ind w:left="4320" w:hanging="360"/>
-      </w:pPr>
-      <w:rPr>
-        <w:rFonts w:ascii="Wingdings" w:hAnsi="Wingdings" w:hint="default"/>
-        <w:sz w:val="20"/>
-      </w:rPr>
-    </w:lvl>
-    <w:lvl w:ilvl="6" w:tentative="1">
-      <w:start w:val="1"/>
-      <w:numFmt w:val="bullet"/>
-      <w:lvlText w:val=""/>
-      <w:lvlJc w:val="left"/>
-      <w:pPr>
-        <w:tabs>
-          <w:tab w:val="num" w:pos="5040"/>
-        </w:tabs>
-        <w:ind w:left="5040" w:hanging="360"/>
-      </w:pPr>
-      <w:rPr>
-        <w:rFonts w:ascii="Wingdings" w:hAnsi="Wingdings" w:hint="default"/>
-        <w:sz w:val="20"/>
-      </w:rPr>
-    </w:lvl>
-    <w:lvl w:ilvl="7" w:tentative="1">
-      <w:start w:val="1"/>
-      <w:numFmt w:val="bullet"/>
-      <w:lvlText w:val=""/>
-      <w:lvlJc w:val="left"/>
-      <w:pPr>
-        <w:tabs>
-          <w:tab w:val="num" w:pos="5760"/>
-        </w:tabs>
-        <w:ind w:left="5760" w:hanging="360"/>
-      </w:pPr>
-      <w:rPr>
-        <w:rFonts w:ascii="Wingdings" w:hAnsi="Wingdings" w:hint="default"/>
-        <w:sz w:val="20"/>
-      </w:rPr>
-    </w:lvl>
-    <w:lvl w:ilvl="8" w:tentative="1">
-      <w:start w:val="1"/>
-      <w:numFmt w:val="bullet"/>
-      <w:lvlText w:val=""/>
-      <w:lvlJc w:val="left"/>
-      <w:pPr>
-        <w:tabs>
-          <w:tab w:val="num" w:pos="6480"/>
-        </w:tabs>
-        <w:ind w:left="6480" w:hanging="360"/>
-      </w:pPr>
-      <w:rPr>
-        <w:rFonts w:ascii="Wingdings" w:hAnsi="Wingdings" w:hint="default"/>
-        <w:sz w:val="20"/>
-      </w:rPr>
-    </w:lvl>
-  </w:abstractNum>
-  <w:num w:numId="1" w16cid:durableId="1611012818">
-    <w:abstractNumId w:val="0"/>
-  </w:num>
-  <w:num w:numId="2" w16cid:durableId="402413640">
-    <w:abstractNumId w:val="1"/>
-  </w:num>
-</w:numbering>
 </file>
 
 <file path=word/styles.xml><?xml version="1.0" encoding="utf-8"?>
@@ -1908,63 +1628,7 @@
   <w:style w:type="paragraph" w:default="1" w:styleId="Normal">
     <w:name w:val="Normal"/>
     <w:qFormat/>
-  </w:style>
-  <w:style w:type="paragraph" w:styleId="Heading1">
-    <w:name w:val="heading 1"/>
-    <w:basedOn w:val="Normal"/>
-    <w:next w:val="Normal"/>
-    <w:link w:val="Heading1Char"/>
-    <w:uiPriority w:val="9"/>
-    <w:qFormat/>
-    <w:rsid w:val="00477B1E"/>
-    <w:pPr>
-      <w:keepNext/>
-      <w:keepLines/>
-      <w:spacing w:before="240"/>
-      <w:outlineLvl w:val="0"/>
-    </w:pPr>
-    <w:rPr>
-      <w:rFonts w:asciiTheme="majorHAnsi" w:eastAsiaTheme="majorEastAsia" w:hAnsiTheme="majorHAnsi" w:cstheme="majorBidi"/>
-      <w:color w:val="2F5496" w:themeColor="accent1" w:themeShade="BF"/>
-      <w:sz w:val="32"/>
-      <w:szCs w:val="32"/>
-    </w:rPr>
-  </w:style>
-  <w:style w:type="paragraph" w:styleId="Heading2">
-    <w:name w:val="heading 2"/>
-    <w:basedOn w:val="Normal"/>
-    <w:link w:val="Heading2Char"/>
-    <w:uiPriority w:val="9"/>
-    <w:qFormat/>
-    <w:rsid w:val="00586E11"/>
-    <w:pPr>
-      <w:spacing w:before="100" w:beforeAutospacing="1" w:after="100" w:afterAutospacing="1"/>
-      <w:outlineLvl w:val="1"/>
-    </w:pPr>
-    <w:rPr>
-      <w:rFonts w:ascii="Times New Roman" w:eastAsia="Times New Roman" w:hAnsi="Times New Roman" w:cs="Times New Roman"/>
-      <w:b/>
-      <w:bCs/>
-      <w:sz w:val="36"/>
-      <w:szCs w:val="36"/>
-    </w:rPr>
-  </w:style>
-  <w:style w:type="paragraph" w:styleId="Heading4">
-    <w:name w:val="heading 4"/>
-    <w:basedOn w:val="Normal"/>
-    <w:link w:val="Heading4Char"/>
-    <w:uiPriority w:val="9"/>
-    <w:qFormat/>
-    <w:rsid w:val="00586E11"/>
-    <w:pPr>
-      <w:spacing w:before="100" w:beforeAutospacing="1" w:after="100" w:afterAutospacing="1"/>
-      <w:outlineLvl w:val="3"/>
-    </w:pPr>
-    <w:rPr>
-      <w:rFonts w:ascii="Times New Roman" w:eastAsia="Times New Roman" w:hAnsi="Times New Roman" w:cs="Times New Roman"/>
-      <w:b/>
-      <w:bCs/>
-    </w:rPr>
+    <w:rsid w:val="001772C0"/>
   </w:style>
   <w:style w:type="character" w:default="1" w:styleId="DefaultParagraphFont">
     <w:name w:val="Default Paragraph Font"/>
@@ -2026,122 +1690,6 @@
     </w:pPr>
     <w:rPr>
       <w:rFonts w:ascii="Times New Roman" w:eastAsia="Times New Roman" w:hAnsi="Times New Roman" w:cs="Times New Roman"/>
-    </w:rPr>
-  </w:style>
-  <w:style w:type="character" w:customStyle="1" w:styleId="apple-converted-space">
-    <w:name w:val="apple-converted-space"/>
-    <w:basedOn w:val="DefaultParagraphFont"/>
-    <w:rsid w:val="00AD0DA9"/>
-  </w:style>
-  <w:style w:type="character" w:styleId="Hyperlink">
-    <w:name w:val="Hyperlink"/>
-    <w:basedOn w:val="DefaultParagraphFont"/>
-    <w:uiPriority w:val="99"/>
-    <w:semiHidden/>
-    <w:unhideWhenUsed/>
-    <w:rsid w:val="00AD0DA9"/>
-    <w:rPr>
-      <w:color w:val="0000FF"/>
-      <w:u w:val="single"/>
-    </w:rPr>
-  </w:style>
-  <w:style w:type="character" w:customStyle="1" w:styleId="Heading2Char">
-    <w:name w:val="Heading 2 Char"/>
-    <w:basedOn w:val="DefaultParagraphFont"/>
-    <w:link w:val="Heading2"/>
-    <w:uiPriority w:val="9"/>
-    <w:rsid w:val="00586E11"/>
-    <w:rPr>
-      <w:rFonts w:ascii="Times New Roman" w:eastAsia="Times New Roman" w:hAnsi="Times New Roman" w:cs="Times New Roman"/>
-      <w:b/>
-      <w:bCs/>
-      <w:sz w:val="36"/>
-      <w:szCs w:val="36"/>
-    </w:rPr>
-  </w:style>
-  <w:style w:type="character" w:customStyle="1" w:styleId="Heading4Char">
-    <w:name w:val="Heading 4 Char"/>
-    <w:basedOn w:val="DefaultParagraphFont"/>
-    <w:link w:val="Heading4"/>
-    <w:uiPriority w:val="9"/>
-    <w:rsid w:val="00586E11"/>
-    <w:rPr>
-      <w:rFonts w:ascii="Times New Roman" w:eastAsia="Times New Roman" w:hAnsi="Times New Roman" w:cs="Times New Roman"/>
-      <w:b/>
-      <w:bCs/>
-    </w:rPr>
-  </w:style>
-  <w:style w:type="paragraph" w:customStyle="1" w:styleId="audio-tool">
-    <w:name w:val="audio-tool"/>
-    <w:basedOn w:val="Normal"/>
-    <w:rsid w:val="00586E11"/>
-    <w:pPr>
-      <w:spacing w:before="100" w:beforeAutospacing="1" w:after="100" w:afterAutospacing="1"/>
-    </w:pPr>
-    <w:rPr>
-      <w:rFonts w:ascii="Times New Roman" w:eastAsia="Times New Roman" w:hAnsi="Times New Roman" w:cs="Times New Roman"/>
-    </w:rPr>
-  </w:style>
-  <w:style w:type="paragraph" w:customStyle="1" w:styleId="subscribe">
-    <w:name w:val="subscribe"/>
-    <w:basedOn w:val="Normal"/>
-    <w:rsid w:val="00586E11"/>
-    <w:pPr>
-      <w:spacing w:before="100" w:beforeAutospacing="1" w:after="100" w:afterAutospacing="1"/>
-    </w:pPr>
-    <w:rPr>
-      <w:rFonts w:ascii="Times New Roman" w:eastAsia="Times New Roman" w:hAnsi="Times New Roman" w:cs="Times New Roman"/>
-    </w:rPr>
-  </w:style>
-  <w:style w:type="character" w:customStyle="1" w:styleId="subscribe-more-info">
-    <w:name w:val="subscribe-more-info"/>
-    <w:basedOn w:val="DefaultParagraphFont"/>
-    <w:rsid w:val="00586E11"/>
-  </w:style>
-  <w:style w:type="character" w:customStyle="1" w:styleId="generic-title">
-    <w:name w:val="generic-title"/>
-    <w:basedOn w:val="DefaultParagraphFont"/>
-    <w:rsid w:val="00586E11"/>
-  </w:style>
-  <w:style w:type="paragraph" w:customStyle="1" w:styleId="podcast-toolssubscribe-links">
-    <w:name w:val="podcast-tools__subscribe-links"/>
-    <w:basedOn w:val="Normal"/>
-    <w:rsid w:val="00586E11"/>
-    <w:pPr>
-      <w:spacing w:before="100" w:beforeAutospacing="1" w:after="100" w:afterAutospacing="1"/>
-    </w:pPr>
-    <w:rPr>
-      <w:rFonts w:ascii="Times New Roman" w:eastAsia="Times New Roman" w:hAnsi="Times New Roman" w:cs="Times New Roman"/>
-    </w:rPr>
-  </w:style>
-  <w:style w:type="character" w:customStyle="1" w:styleId="Heading1Char">
-    <w:name w:val="Heading 1 Char"/>
-    <w:basedOn w:val="DefaultParagraphFont"/>
-    <w:link w:val="Heading1"/>
-    <w:uiPriority w:val="9"/>
-    <w:rsid w:val="00477B1E"/>
-    <w:rPr>
-      <w:rFonts w:asciiTheme="majorHAnsi" w:eastAsiaTheme="majorEastAsia" w:hAnsiTheme="majorHAnsi" w:cstheme="majorBidi"/>
-      <w:color w:val="2F5496" w:themeColor="accent1" w:themeShade="BF"/>
-      <w:sz w:val="32"/>
-      <w:szCs w:val="32"/>
-    </w:rPr>
-  </w:style>
-  <w:style w:type="character" w:customStyle="1" w:styleId="c-txt">
-    <w:name w:val="c-txt"/>
-    <w:basedOn w:val="DefaultParagraphFont"/>
-    <w:rsid w:val="00477B1E"/>
-  </w:style>
-  <w:style w:type="character" w:styleId="FollowedHyperlink">
-    <w:name w:val="FollowedHyperlink"/>
-    <w:basedOn w:val="DefaultParagraphFont"/>
-    <w:uiPriority w:val="99"/>
-    <w:semiHidden/>
-    <w:unhideWhenUsed/>
-    <w:rsid w:val="00477B1E"/>
-    <w:rPr>
-      <w:color w:val="954F72" w:themeColor="followedHyperlink"/>
-      <w:u w:val="single"/>
     </w:rPr>
   </w:style>
 </w:styles>

</xml_diff>